<commit_message>
change new statistics and 1ti
</commit_message>
<xml_diff>
--- a/public/report1ti.docx
+++ b/public/report1ti.docx
@@ -92,7 +92,7 @@
           <w:szCs w:val="26"/>
           <w:lang w:val="uz-Cyrl-UZ"/>
         </w:rPr>
-        <w:t>{{</w:t>
+        <w:t>{</w:t>
       </w:r>
       <w:r>
         <w:rPr>
@@ -101,7 +101,7 @@
           <w:szCs w:val="26"/>
           <w:lang w:val="uz-Cyrl-UZ"/>
         </w:rPr>
-        <w:t>CURRENTYEAR</w:t>
+        <w:t>CURRENTYEARS</w:t>
       </w:r>
       <w:r>
         <w:rPr>
@@ -110,16 +110,7 @@
           <w:szCs w:val="26"/>
           <w:lang w:val="uz-Cyrl-UZ"/>
         </w:rPr>
-        <w:t>S</w:t>
-      </w:r>
-      <w:r>
-        <w:rPr>
-          <w:b/>
-          <w:sz w:val="26"/>
-          <w:szCs w:val="26"/>
-          <w:lang w:val="uz-Cyrl-UZ"/>
-        </w:rPr>
-        <w:t>}}</w:t>
+        <w:t>}</w:t>
       </w:r>
       <w:r>
         <w:rPr>
@@ -238,7 +229,14 @@
         </w:rPr>
         <w:t xml:space="preserve"> </w:t>
       </w:r>
-      <w:bookmarkStart w:id="0" w:name="OLE_LINK1"/>
+      <w:r>
+        <w:rPr>
+          <w:sz w:val="26"/>
+          <w:szCs w:val="26"/>
+          <w:lang w:val="uz-Cyrl-UZ"/>
+        </w:rPr>
+        <w:t>{</w:t>
+      </w:r>
       <w:r>
         <w:rPr>
           <w:b/>
@@ -246,9 +244,8 @@
           <w:szCs w:val="26"/>
           <w:lang w:val="uz-Cyrl-UZ"/>
         </w:rPr>
-        <w:t>{{</w:t>
-      </w:r>
-      <w:bookmarkEnd w:id="0"/>
+        <w:t>BKUTNAME</w:t>
+      </w:r>
       <w:r>
         <w:rPr>
           <w:b/>
@@ -256,16 +253,7 @@
           <w:szCs w:val="26"/>
           <w:lang w:val="uz-Cyrl-UZ"/>
         </w:rPr>
-        <w:t xml:space="preserve"> BKUTNAME </w:t>
-      </w:r>
-      <w:r>
-        <w:rPr>
-          <w:b/>
-          <w:sz w:val="26"/>
-          <w:szCs w:val="26"/>
-          <w:lang w:val="uz-Cyrl-UZ"/>
-        </w:rPr>
-        <w:t>}}</w:t>
+        <w:t>}</w:t>
       </w:r>
     </w:p>
     <w:p>
@@ -384,14 +372,20 @@
       </w:r>
       <w:r>
         <w:rPr>
+          <w:sz w:val="26"/>
+          <w:szCs w:val="26"/>
+          <w:lang w:val="uz-Cyrl-UZ"/>
+        </w:rPr>
+        <w:t>{</w:t>
+      </w:r>
+      <w:r>
+        <w:rPr>
           <w:b/>
-          <w:bCs/>
-          <w:iCs/>
-          <w:sz w:val="26"/>
-          <w:szCs w:val="26"/>
-          <w:lang w:val="uz-Cyrl-UZ"/>
-        </w:rPr>
-        <w:t>{{</w:t>
+          <w:sz w:val="26"/>
+          <w:szCs w:val="26"/>
+          <w:lang w:val="uz-Cyrl-UZ"/>
+        </w:rPr>
+        <w:t>BKUTDIRECTOR</w:t>
       </w:r>
       <w:r>
         <w:rPr>
@@ -400,18 +394,7 @@
           <w:szCs w:val="26"/>
           <w:lang w:val="uz-Cyrl-UZ"/>
         </w:rPr>
-        <w:t>BKUTDIRECTOR</w:t>
-      </w:r>
-      <w:r>
-        <w:rPr>
-          <w:b/>
-          <w:bCs/>
-          <w:iCs/>
-          <w:sz w:val="26"/>
-          <w:szCs w:val="26"/>
-          <w:lang w:val="uz-Cyrl-UZ"/>
-        </w:rPr>
-        <w:t>}}</w:t>
+        <w:t>}</w:t>
       </w:r>
     </w:p>
     <w:p>
@@ -498,12 +481,20 @@
       </w:r>
       <w:r>
         <w:rPr>
+          <w:sz w:val="26"/>
+          <w:szCs w:val="26"/>
+          <w:lang w:val="uz-Cyrl-UZ"/>
+        </w:rPr>
+        <w:t>{</w:t>
+      </w:r>
+      <w:r>
+        <w:rPr>
           <w:b/>
           <w:sz w:val="26"/>
           <w:szCs w:val="26"/>
           <w:lang w:val="uz-Cyrl-UZ"/>
         </w:rPr>
-        <w:t>{{</w:t>
+        <w:t>PHONE</w:t>
       </w:r>
       <w:r>
         <w:rPr>
@@ -512,16 +503,7 @@
           <w:szCs w:val="26"/>
           <w:lang w:val="uz-Cyrl-UZ"/>
         </w:rPr>
-        <w:t>PHONE</w:t>
-      </w:r>
-      <w:r>
-        <w:rPr>
-          <w:b/>
-          <w:sz w:val="26"/>
-          <w:szCs w:val="26"/>
-          <w:lang w:val="uz-Cyrl-UZ"/>
-        </w:rPr>
-        <w:t>}}</w:t>
+        <w:t>}</w:t>
       </w:r>
     </w:p>
     <w:p>
@@ -601,12 +583,20 @@
       </w:r>
       <w:r>
         <w:rPr>
+          <w:sz w:val="26"/>
+          <w:szCs w:val="26"/>
+          <w:lang w:val="uz-Cyrl-UZ"/>
+        </w:rPr>
+        <w:t>{</w:t>
+      </w:r>
+      <w:r>
+        <w:rPr>
           <w:b/>
           <w:sz w:val="26"/>
           <w:szCs w:val="26"/>
           <w:lang w:val="uz-Cyrl-UZ"/>
         </w:rPr>
-        <w:t>{{</w:t>
+        <w:t>ISFIRED</w:t>
       </w:r>
       <w:r>
         <w:rPr>
@@ -615,16 +605,7 @@
           <w:szCs w:val="26"/>
           <w:lang w:val="uz-Cyrl-UZ"/>
         </w:rPr>
-        <w:t>ISFIRED</w:t>
-      </w:r>
-      <w:r>
-        <w:rPr>
-          <w:b/>
-          <w:sz w:val="26"/>
-          <w:szCs w:val="26"/>
-          <w:lang w:val="uz-Cyrl-UZ"/>
-        </w:rPr>
-        <w:t>}}</w:t>
+        <w:t>}</w:t>
       </w:r>
     </w:p>
     <w:p>
@@ -743,33 +724,21 @@
       </w:r>
       <w:r>
         <w:rPr>
+          <w:sz w:val="26"/>
+          <w:szCs w:val="26"/>
+          <w:lang w:val="uz-Cyrl-UZ"/>
+        </w:rPr>
+        <w:t>{</w:t>
+      </w:r>
+      <w:r>
+        <w:rPr>
           <w:b/>
           <w:sz w:val="26"/>
           <w:szCs w:val="26"/>
           <w:lang w:val="uz-Cyrl-UZ"/>
         </w:rPr>
-        <w:t>{{</w:t>
-      </w:r>
-      <w:r>
-        <w:rPr>
-          <w:b/>
-          <w:sz w:val="26"/>
-          <w:szCs w:val="26"/>
-          <w:lang w:val="uz-Cyrl-UZ"/>
-        </w:rPr>
         <w:t>ISAPPARATUS</w:t>
       </w:r>
-      <w:r>
-        <w:rPr>
-          <w:b/>
-          <w:sz w:val="26"/>
-          <w:szCs w:val="26"/>
-          <w:lang w:val="uz-Cyrl-UZ"/>
-        </w:rPr>
-        <w:t>}</w:t>
-      </w:r>
-      <w:bookmarkStart w:id="1" w:name="_GoBack"/>
-      <w:bookmarkEnd w:id="1"/>
       <w:r>
         <w:rPr>
           <w:b/>
@@ -1195,7 +1164,7 @@
                 <w:szCs w:val="24"/>
                 <w:lang w:val="en-US"/>
               </w:rPr>
-              <w:t>{{</w:t>
+              <w:t>{</w:t>
             </w:r>
             <w:r>
               <w:rPr>
@@ -1211,7 +1180,7 @@
                 <w:szCs w:val="24"/>
                 <w:lang w:val="en-US"/>
               </w:rPr>
-              <w:t>}}</w:t>
+              <w:t>}</w:t>
             </w:r>
           </w:p>
         </w:tc>
@@ -1343,7 +1312,7 @@
                 <w:szCs w:val="24"/>
                 <w:lang w:val="en-US"/>
               </w:rPr>
-              <w:t>{{</w:t>
+              <w:t>{</w:t>
             </w:r>
             <w:r>
               <w:rPr>
@@ -1359,7 +1328,7 @@
                 <w:szCs w:val="24"/>
                 <w:lang w:val="en-US"/>
               </w:rPr>
-              <w:t>}}</w:t>
+              <w:t>}</w:t>
             </w:r>
           </w:p>
         </w:tc>
@@ -1473,7 +1442,7 @@
                 <w:szCs w:val="24"/>
                 <w:lang w:val="en-US"/>
               </w:rPr>
-              <w:t>{{</w:t>
+              <w:t>{</w:t>
             </w:r>
             <w:r>
               <w:rPr>
@@ -1489,7 +1458,7 @@
                 <w:szCs w:val="24"/>
                 <w:lang w:val="en-US"/>
               </w:rPr>
-              <w:t>}}</w:t>
+              <w:t>}</w:t>
             </w:r>
           </w:p>
         </w:tc>
@@ -1591,7 +1560,7 @@
                 <w:szCs w:val="24"/>
                 <w:lang w:val="en-US"/>
               </w:rPr>
-              <w:t>{{</w:t>
+              <w:t>{</w:t>
             </w:r>
             <w:r>
               <w:rPr>
@@ -1607,7 +1576,7 @@
                 <w:szCs w:val="24"/>
                 <w:lang w:val="en-US"/>
               </w:rPr>
-              <w:t>}}</w:t>
+              <w:t>}</w:t>
             </w:r>
           </w:p>
         </w:tc>
@@ -1734,7 +1703,7 @@
                 <w:szCs w:val="24"/>
                 <w:lang w:val="en-US"/>
               </w:rPr>
-              <w:t>{{</w:t>
+              <w:t>{</w:t>
             </w:r>
             <w:r>
               <w:rPr>
@@ -1750,7 +1719,7 @@
                 <w:szCs w:val="24"/>
                 <w:lang w:val="en-US"/>
               </w:rPr>
-              <w:t>}}</w:t>
+              <w:t>}</w:t>
             </w:r>
           </w:p>
         </w:tc>
@@ -1861,7 +1830,7 @@
                 <w:szCs w:val="24"/>
                 <w:lang w:val="en-US"/>
               </w:rPr>
-              <w:t>{{</w:t>
+              <w:t>{</w:t>
             </w:r>
             <w:r>
               <w:rPr>
@@ -1877,7 +1846,7 @@
                 <w:szCs w:val="24"/>
                 <w:lang w:val="en-US"/>
               </w:rPr>
-              <w:t>}}</w:t>
+              <w:t>}</w:t>
             </w:r>
           </w:p>
         </w:tc>
@@ -1980,7 +1949,7 @@
                 <w:szCs w:val="24"/>
                 <w:lang w:val="en-US"/>
               </w:rPr>
-              <w:t>{{</w:t>
+              <w:t>{</w:t>
             </w:r>
             <w:r>
               <w:rPr>
@@ -1996,7 +1965,7 @@
                 <w:szCs w:val="24"/>
                 <w:lang w:val="en-US"/>
               </w:rPr>
-              <w:t xml:space="preserve"> }}</w:t>
+              <w:t>}</w:t>
             </w:r>
           </w:p>
         </w:tc>
@@ -2123,23 +2092,23 @@
                 <w:szCs w:val="24"/>
                 <w:lang w:val="en-US"/>
               </w:rPr>
-              <w:t>{{</w:t>
-            </w:r>
-            <w:r>
-              <w:rPr>
-                <w:sz w:val="24"/>
-                <w:szCs w:val="24"/>
-                <w:lang w:val="en-US"/>
-              </w:rPr>
-              <w:t xml:space="preserve">STUDENTSFEMALE </w:t>
-            </w:r>
-            <w:r>
-              <w:rPr>
-                <w:sz w:val="24"/>
-                <w:szCs w:val="24"/>
-                <w:lang w:val="en-US"/>
-              </w:rPr>
-              <w:t>}}</w:t>
+              <w:t>{</w:t>
+            </w:r>
+            <w:r>
+              <w:rPr>
+                <w:sz w:val="24"/>
+                <w:szCs w:val="24"/>
+                <w:lang w:val="en-US"/>
+              </w:rPr>
+              <w:t>STUDENTSFEMALE</w:t>
+            </w:r>
+            <w:r>
+              <w:rPr>
+                <w:sz w:val="24"/>
+                <w:szCs w:val="24"/>
+                <w:lang w:val="en-US"/>
+              </w:rPr>
+              <w:t>}</w:t>
             </w:r>
           </w:p>
         </w:tc>
@@ -2250,23 +2219,23 @@
                 <w:szCs w:val="24"/>
                 <w:lang w:val="en-US"/>
               </w:rPr>
-              <w:t>{{</w:t>
-            </w:r>
-            <w:r>
-              <w:rPr>
-                <w:sz w:val="24"/>
-                <w:szCs w:val="24"/>
-                <w:lang w:val="en-US"/>
-              </w:rPr>
-              <w:t xml:space="preserve">STUDENTSADULTS </w:t>
-            </w:r>
-            <w:r>
-              <w:rPr>
-                <w:sz w:val="24"/>
-                <w:szCs w:val="24"/>
-                <w:lang w:val="en-US"/>
-              </w:rPr>
-              <w:t>}}</w:t>
+              <w:t>{</w:t>
+            </w:r>
+            <w:r>
+              <w:rPr>
+                <w:sz w:val="24"/>
+                <w:szCs w:val="24"/>
+                <w:lang w:val="en-US"/>
+              </w:rPr>
+              <w:t>STUDENTSADULTS</w:t>
+            </w:r>
+            <w:r>
+              <w:rPr>
+                <w:sz w:val="24"/>
+                <w:szCs w:val="24"/>
+                <w:lang w:val="en-US"/>
+              </w:rPr>
+              <w:t>}</w:t>
             </w:r>
           </w:p>
         </w:tc>
@@ -2368,23 +2337,23 @@
                 <w:szCs w:val="24"/>
                 <w:lang w:val="en-US"/>
               </w:rPr>
-              <w:t>{{</w:t>
-            </w:r>
-            <w:r>
-              <w:rPr>
-                <w:sz w:val="24"/>
-                <w:szCs w:val="24"/>
-                <w:lang w:val="en-US"/>
-              </w:rPr>
-              <w:t xml:space="preserve">STUDENTSMEMBERS </w:t>
-            </w:r>
-            <w:r>
-              <w:rPr>
-                <w:sz w:val="24"/>
-                <w:szCs w:val="24"/>
-                <w:lang w:val="en-US"/>
-              </w:rPr>
-              <w:t>}}</w:t>
+              <w:t>{</w:t>
+            </w:r>
+            <w:r>
+              <w:rPr>
+                <w:sz w:val="24"/>
+                <w:szCs w:val="24"/>
+                <w:lang w:val="en-US"/>
+              </w:rPr>
+              <w:t>STUDENTSMEMBERS</w:t>
+            </w:r>
+            <w:r>
+              <w:rPr>
+                <w:sz w:val="24"/>
+                <w:szCs w:val="24"/>
+                <w:lang w:val="en-US"/>
+              </w:rPr>
+              <w:t>}</w:t>
             </w:r>
           </w:p>
         </w:tc>
@@ -2512,7 +2481,7 @@
                 <w:szCs w:val="24"/>
                 <w:lang w:val="en-US"/>
               </w:rPr>
-              <w:t>{{</w:t>
+              <w:t>{</w:t>
             </w:r>
             <w:r>
               <w:rPr>
@@ -2528,7 +2497,7 @@
                 <w:szCs w:val="24"/>
                 <w:lang w:val="en-US"/>
               </w:rPr>
-              <w:t>}}</w:t>
+              <w:t>}</w:t>
             </w:r>
           </w:p>
         </w:tc>
@@ -2640,23 +2609,23 @@
                 <w:szCs w:val="24"/>
                 <w:lang w:val="en-US"/>
               </w:rPr>
-              <w:t>{{</w:t>
-            </w:r>
-            <w:r>
-              <w:rPr>
-                <w:sz w:val="24"/>
-                <w:szCs w:val="24"/>
-                <w:lang w:val="en-US"/>
-              </w:rPr>
-              <w:t xml:space="preserve">STUDENTSADULTSMEMBERS </w:t>
-            </w:r>
-            <w:r>
-              <w:rPr>
-                <w:sz w:val="24"/>
-                <w:szCs w:val="24"/>
-                <w:lang w:val="en-US"/>
-              </w:rPr>
-              <w:t>}}</w:t>
+              <w:t>{</w:t>
+            </w:r>
+            <w:r>
+              <w:rPr>
+                <w:sz w:val="24"/>
+                <w:szCs w:val="24"/>
+                <w:lang w:val="en-US"/>
+              </w:rPr>
+              <w:t>STUDENTSADULTSMEMBERS</w:t>
+            </w:r>
+            <w:r>
+              <w:rPr>
+                <w:sz w:val="24"/>
+                <w:szCs w:val="24"/>
+                <w:lang w:val="en-US"/>
+              </w:rPr>
+              <w:t>}</w:t>
             </w:r>
           </w:p>
         </w:tc>
@@ -2688,6 +2657,7 @@
                 <w:szCs w:val="24"/>
                 <w:lang w:val="uz-Cyrl-UZ"/>
               </w:rPr>
+              <w:lastRenderedPageBreak/>
               <w:t>Бундан ташқари бошланғич касаба уюшма</w:t>
             </w:r>
             <w:r>
@@ -2750,23 +2720,23 @@
                 <w:szCs w:val="24"/>
                 <w:lang w:val="en-US"/>
               </w:rPr>
-              <w:t>{{</w:t>
-            </w:r>
-            <w:r>
-              <w:rPr>
-                <w:sz w:val="24"/>
-                <w:szCs w:val="24"/>
-                <w:lang w:val="en-US"/>
-              </w:rPr>
-              <w:t xml:space="preserve">PENSIONERAMOUNT </w:t>
-            </w:r>
-            <w:r>
-              <w:rPr>
-                <w:sz w:val="24"/>
-                <w:szCs w:val="24"/>
-                <w:lang w:val="en-US"/>
-              </w:rPr>
-              <w:t>}}</w:t>
+              <w:t>{</w:t>
+            </w:r>
+            <w:r>
+              <w:rPr>
+                <w:sz w:val="24"/>
+                <w:szCs w:val="24"/>
+                <w:lang w:val="en-US"/>
+              </w:rPr>
+              <w:t>PENSIONERAMOUNT</w:t>
+            </w:r>
+            <w:r>
+              <w:rPr>
+                <w:sz w:val="24"/>
+                <w:szCs w:val="24"/>
+                <w:lang w:val="en-US"/>
+              </w:rPr>
+              <w:t>}</w:t>
             </w:r>
           </w:p>
         </w:tc>
@@ -2886,23 +2856,23 @@
                 <w:szCs w:val="24"/>
                 <w:lang w:val="en-US"/>
               </w:rPr>
-              <w:t>{{</w:t>
-            </w:r>
-            <w:r>
-              <w:rPr>
-                <w:sz w:val="24"/>
-                <w:szCs w:val="24"/>
-                <w:lang w:val="en-US"/>
-              </w:rPr>
-              <w:t xml:space="preserve">STAFFINGAMOUNT </w:t>
-            </w:r>
-            <w:r>
-              <w:rPr>
-                <w:sz w:val="24"/>
-                <w:szCs w:val="24"/>
-                <w:lang w:val="en-US"/>
-              </w:rPr>
-              <w:t>}}</w:t>
+              <w:t>{</w:t>
+            </w:r>
+            <w:r>
+              <w:rPr>
+                <w:sz w:val="24"/>
+                <w:szCs w:val="24"/>
+                <w:lang w:val="en-US"/>
+              </w:rPr>
+              <w:t>STAFFINGAMOUNT</w:t>
+            </w:r>
+            <w:r>
+              <w:rPr>
+                <w:sz w:val="24"/>
+                <w:szCs w:val="24"/>
+                <w:lang w:val="en-US"/>
+              </w:rPr>
+              <w:t>}</w:t>
             </w:r>
           </w:p>
         </w:tc>
@@ -2999,7 +2969,7 @@
                 <w:szCs w:val="24"/>
                 <w:lang w:val="en-US"/>
               </w:rPr>
-              <w:t>{{</w:t>
+              <w:t>{</w:t>
             </w:r>
             <w:r>
               <w:rPr>
@@ -3015,7 +2985,7 @@
                 <w:szCs w:val="24"/>
                 <w:lang w:val="en-US"/>
               </w:rPr>
-              <w:t>}}</w:t>
+              <w:t>}</w:t>
             </w:r>
           </w:p>
         </w:tc>
@@ -3136,7 +3106,7 @@
                 <w:szCs w:val="24"/>
                 <w:lang w:val="en-US"/>
               </w:rPr>
-              <w:t>{{</w:t>
+              <w:t>{</w:t>
             </w:r>
             <w:r>
               <w:rPr>
@@ -3152,7 +3122,7 @@
                 <w:szCs w:val="24"/>
                 <w:lang w:val="en-US"/>
               </w:rPr>
-              <w:t>}}</w:t>
+              <w:t>}</w:t>
             </w:r>
           </w:p>
         </w:tc>
@@ -3265,7 +3235,7 @@
                 <w:szCs w:val="24"/>
                 <w:lang w:val="en-US"/>
               </w:rPr>
-              <w:t>{{</w:t>
+              <w:t>{</w:t>
             </w:r>
             <w:r>
               <w:rPr>
@@ -3275,13 +3245,15 @@
               </w:rPr>
               <w:t>STAFFINGTECHNICALWORKERS</w:t>
             </w:r>
-            <w:r>
-              <w:rPr>
-                <w:sz w:val="24"/>
-                <w:szCs w:val="24"/>
-                <w:lang w:val="en-US"/>
-              </w:rPr>
-              <w:t>}}</w:t>
+            <w:bookmarkStart w:id="0" w:name="_GoBack"/>
+            <w:bookmarkEnd w:id="0"/>
+            <w:r>
+              <w:rPr>
+                <w:sz w:val="24"/>
+                <w:szCs w:val="24"/>
+                <w:lang w:val="en-US"/>
+              </w:rPr>
+              <w:t>}</w:t>
             </w:r>
           </w:p>
         </w:tc>
@@ -4217,7 +4189,7 @@
 </file>
 
 <file path=customXml/itemProps1.xml><?xml version="1.0" encoding="utf-8"?>
-<ds:datastoreItem xmlns:ds="http://schemas.openxmlformats.org/officeDocument/2006/customXml" ds:itemID="{7B89CD60-5703-4E7B-93AF-D87C57A4371D}">
+<ds:datastoreItem xmlns:ds="http://schemas.openxmlformats.org/officeDocument/2006/customXml" ds:itemID="{24840D44-EB0A-49C3-BDBE-F3EC7F03E638}">
   <ds:schemaRefs>
     <ds:schemaRef ds:uri="http://schemas.openxmlformats.org/officeDocument/2006/bibliography"/>
   </ds:schemaRefs>

</xml_diff>